<commit_message>
impl trait.description and modifier.description
</commit_message>
<xml_diff>
--- a/Grimoire-Sol.docx
+++ b/Grimoire-Sol.docx
@@ -914,12 +914,14 @@
       </w:pPr>
       <w:bookmarkStart w:id="11" w:name="OLE_LINK45"/>
       <w:bookmarkStart w:id="12" w:name="OLE_LINK46"/>
+      <w:bookmarkStart w:id="13" w:name="OLE_LINK27"/>
       <w:r>
         <w:t>The subject’s vision is protected against overload. It rapidly adapts to the most intense of stimuli, allowing him to function normally after a maximum of two seconds of impairment. He will never suffer permanent damage to vision as a result of excessive sensory input, and he gets +5 to rolls to resist temporary damage and Vision-Based attacks. This spell resists glare and eye damage from lasers, and lets Dark Vision, Infravision, and Night Vision adjust instantly from bright light to darkness.</w:t>
       </w:r>
     </w:p>
     <w:bookmarkEnd w:id="11"/>
     <w:bookmarkEnd w:id="12"/>
+    <w:bookmarkEnd w:id="13"/>
     <w:p>
       <w:pPr>
         <w:pStyle w:val="SpellText"/>
@@ -1077,8 +1079,8 @@
       <w:pPr>
         <w:pStyle w:val="Heading4"/>
       </w:pPr>
-      <w:bookmarkStart w:id="13" w:name="OLE_LINK20"/>
-      <w:bookmarkStart w:id="14" w:name="OLE_LINK21"/>
+      <w:bookmarkStart w:id="14" w:name="OLE_LINK20"/>
+      <w:bookmarkStart w:id="15" w:name="OLE_LINK21"/>
       <w:bookmarkEnd w:id="7"/>
       <w:bookmarkEnd w:id="8"/>
       <w:r>
@@ -1220,8 +1222,8 @@
         <w:t xml:space="preserve">]. </w:t>
       </w:r>
     </w:p>
-    <w:bookmarkEnd w:id="13"/>
     <w:bookmarkEnd w:id="14"/>
+    <w:bookmarkEnd w:id="15"/>
     <w:p>
       <w:pPr>
         <w:pStyle w:val="SpellText"/>
@@ -1246,10 +1248,10 @@
       <w:pPr>
         <w:pStyle w:val="Heading4"/>
       </w:pPr>
-      <w:bookmarkStart w:id="15" w:name="OLE_LINK69"/>
-      <w:bookmarkStart w:id="16" w:name="OLE_LINK70"/>
-      <w:bookmarkStart w:id="17" w:name="OLE_LINK83"/>
-      <w:bookmarkStart w:id="18" w:name="OLE_LINK84"/>
+      <w:bookmarkStart w:id="16" w:name="OLE_LINK69"/>
+      <w:bookmarkStart w:id="17" w:name="OLE_LINK70"/>
+      <w:bookmarkStart w:id="18" w:name="OLE_LINK83"/>
+      <w:bookmarkStart w:id="19" w:name="OLE_LINK84"/>
       <w:r>
         <w:t>Dark Vision</w:t>
       </w:r>
@@ -1369,8 +1371,8 @@
         <w:t xml:space="preserve">Notes: “Dark Vision” is Dark Vision (Magical, −10%) [23]. </w:t>
       </w:r>
     </w:p>
-    <w:bookmarkEnd w:id="15"/>
     <w:bookmarkEnd w:id="16"/>
+    <w:bookmarkEnd w:id="17"/>
     <w:p>
       <w:pPr>
         <w:pStyle w:val="Heading4"/>
@@ -2166,8 +2168,8 @@
       <w:r>
         <w:t xml:space="preserve"> </w:t>
       </w:r>
-      <w:bookmarkStart w:id="19" w:name="OLE_LINK51"/>
-      <w:bookmarkStart w:id="20" w:name="OLE_LINK52"/>
+      <w:bookmarkStart w:id="20" w:name="OLE_LINK51"/>
+      <w:bookmarkStart w:id="21" w:name="OLE_LINK52"/>
       <w:r>
         <w:t xml:space="preserve">You can “zoom in” with your eyes! Each level lets you ignore </w:t>
       </w:r>
@@ -2184,76 +2186,76 @@
         <w:t>2 in range penalties if you take a second to survey a specific target. In combat, add an extra +1/level with ranged attacks if you take a number of Aim maneuvers equal to the bonus; e.g., Heroic Archer lets you add Accuracy at all times and another +1 or +2 after one or two turns of Aim, but with Telescopic Vision 1, those Aim bonuses would become +2 or +3, and with Telescopic Vision 2, +2 or +4.</w:t>
       </w:r>
     </w:p>
+    <w:bookmarkEnd w:id="20"/>
+    <w:bookmarkEnd w:id="21"/>
+    <w:p>
+      <w:pPr>
+        <w:pStyle w:val="SpellText"/>
+      </w:pPr>
+      <w:r>
+        <w:rPr>
+          <w:i/>
+        </w:rPr>
+        <w:t xml:space="preserve">Statistics: </w:t>
+      </w:r>
+      <w:r>
+        <w:t xml:space="preserve">Affliction (Advantage, </w:t>
+      </w:r>
+      <w:r>
+        <w:t>Telescopic</w:t>
+      </w:r>
+      <w:r>
+        <w:t xml:space="preserve"> Vision</w:t>
+      </w:r>
+      <w:r>
+        <w:t xml:space="preserve"> 1</w:t>
+      </w:r>
+      <w:r>
+        <w:t xml:space="preserve">, +50%; Fixed Duration, +0%; Increased 1/2D, 10x, +15%; No Signature, +20%; </w:t>
+      </w:r>
+      <w:r>
+        <w:t>Runecasting</w:t>
+      </w:r>
+      <w:r>
+        <w:t xml:space="preserve">, </w:t>
+      </w:r>
+      <w:r>
+        <w:t>−30</w:t>
+      </w:r>
+      <w:r>
+        <w:t>%) [</w:t>
+      </w:r>
+      <w:r>
+        <w:t>16</w:t>
+      </w:r>
+      <w:r>
+        <w:t xml:space="preserve">]. </w:t>
+      </w:r>
+    </w:p>
+    <w:p>
+      <w:pPr>
+        <w:pStyle w:val="SpellText"/>
+      </w:pPr>
+      <w:r>
+        <w:t xml:space="preserve">Notes: Additional levels add further Hawk Vision to the Advantage enhancement (+40%) [+4]. </w:t>
+      </w:r>
+    </w:p>
+    <w:p>
+      <w:pPr>
+        <w:pStyle w:val="SpellText"/>
+      </w:pPr>
+      <w:r>
+        <w:t xml:space="preserve">Notes: Each level of “Hawk Vision” is Telescopic Vision 1 (Magical, </w:t>
+      </w:r>
+      <w:r>
+        <w:t>−</w:t>
+      </w:r>
+      <w:r>
+        <w:t xml:space="preserve">10%) [5]. </w:t>
+      </w:r>
+    </w:p>
+    <w:bookmarkEnd w:id="18"/>
     <w:bookmarkEnd w:id="19"/>
-    <w:bookmarkEnd w:id="20"/>
-    <w:p>
-      <w:pPr>
-        <w:pStyle w:val="SpellText"/>
-      </w:pPr>
-      <w:r>
-        <w:rPr>
-          <w:i/>
-        </w:rPr>
-        <w:t xml:space="preserve">Statistics: </w:t>
-      </w:r>
-      <w:r>
-        <w:t xml:space="preserve">Affliction (Advantage, </w:t>
-      </w:r>
-      <w:r>
-        <w:t>Telescopic</w:t>
-      </w:r>
-      <w:r>
-        <w:t xml:space="preserve"> Vision</w:t>
-      </w:r>
-      <w:r>
-        <w:t xml:space="preserve"> 1</w:t>
-      </w:r>
-      <w:r>
-        <w:t xml:space="preserve">, +50%; Fixed Duration, +0%; Increased 1/2D, 10x, +15%; No Signature, +20%; </w:t>
-      </w:r>
-      <w:r>
-        <w:t>Runecasting</w:t>
-      </w:r>
-      <w:r>
-        <w:t xml:space="preserve">, </w:t>
-      </w:r>
-      <w:r>
-        <w:t>−30</w:t>
-      </w:r>
-      <w:r>
-        <w:t>%) [</w:t>
-      </w:r>
-      <w:r>
-        <w:t>16</w:t>
-      </w:r>
-      <w:r>
-        <w:t xml:space="preserve">]. </w:t>
-      </w:r>
-    </w:p>
-    <w:p>
-      <w:pPr>
-        <w:pStyle w:val="SpellText"/>
-      </w:pPr>
-      <w:r>
-        <w:t xml:space="preserve">Notes: Additional levels add further Hawk Vision to the Advantage enhancement (+40%) [+4]. </w:t>
-      </w:r>
-    </w:p>
-    <w:p>
-      <w:pPr>
-        <w:pStyle w:val="SpellText"/>
-      </w:pPr>
-      <w:r>
-        <w:t xml:space="preserve">Notes: Each level of “Hawk Vision” is Telescopic Vision 1 (Magical, </w:t>
-      </w:r>
-      <w:r>
-        <w:t>−</w:t>
-      </w:r>
-      <w:r>
-        <w:t xml:space="preserve">10%) [5]. </w:t>
-      </w:r>
-    </w:p>
-    <w:bookmarkEnd w:id="17"/>
-    <w:bookmarkEnd w:id="18"/>
     <w:p>
       <w:pPr>
         <w:pStyle w:val="Heading4"/>
@@ -3419,13 +3421,13 @@
       <w:r>
         <w:t xml:space="preserve">No signature, +20%; Selective Area, +20%; Runecasting, </w:t>
       </w:r>
-      <w:bookmarkStart w:id="21" w:name="OLE_LINK1"/>
-      <w:bookmarkStart w:id="22" w:name="OLE_LINK2"/>
+      <w:bookmarkStart w:id="22" w:name="OLE_LINK1"/>
+      <w:bookmarkStart w:id="23" w:name="OLE_LINK2"/>
       <w:r>
         <w:t>−</w:t>
       </w:r>
-      <w:bookmarkEnd w:id="21"/>
       <w:bookmarkEnd w:id="22"/>
+      <w:bookmarkEnd w:id="23"/>
       <w:r>
         <w:t>30%) [</w:t>
       </w:r>
@@ -3510,8 +3512,8 @@
           <w:color w:val="auto"/>
         </w:rPr>
       </w:pPr>
-      <w:bookmarkStart w:id="23" w:name="OLE_LINK7"/>
-      <w:bookmarkStart w:id="24" w:name="OLE_LINK8"/>
+      <w:bookmarkStart w:id="24" w:name="OLE_LINK7"/>
+      <w:bookmarkStart w:id="25" w:name="OLE_LINK8"/>
       <w:r>
         <w:rPr>
           <w:rStyle w:val="SubtleEmphasis"/>
@@ -3565,8 +3567,8 @@
         <w:t>.</w:t>
       </w:r>
     </w:p>
-    <w:bookmarkEnd w:id="23"/>
     <w:bookmarkEnd w:id="24"/>
+    <w:bookmarkEnd w:id="25"/>
     <w:p>
       <w:pPr>
         <w:pStyle w:val="StatBlock"/>
@@ -3821,13 +3823,13 @@
       <w:r>
         <w:t xml:space="preserve">, </w:t>
       </w:r>
-      <w:bookmarkStart w:id="25" w:name="OLE_LINK5"/>
-      <w:bookmarkStart w:id="26" w:name="OLE_LINK6"/>
+      <w:bookmarkStart w:id="26" w:name="OLE_LINK5"/>
+      <w:bookmarkStart w:id="27" w:name="OLE_LINK6"/>
       <w:r>
         <w:t>−</w:t>
       </w:r>
-      <w:bookmarkEnd w:id="25"/>
       <w:bookmarkEnd w:id="26"/>
+      <w:bookmarkEnd w:id="27"/>
       <w:r>
         <w:t>3</w:t>
       </w:r>
@@ -3888,8 +3890,8 @@
           <w:color w:val="auto"/>
         </w:rPr>
       </w:pPr>
-      <w:bookmarkStart w:id="27" w:name="OLE_LINK13"/>
-      <w:bookmarkStart w:id="28" w:name="OLE_LINK14"/>
+      <w:bookmarkStart w:id="28" w:name="OLE_LINK13"/>
+      <w:bookmarkStart w:id="29" w:name="OLE_LINK14"/>
       <w:r>
         <w:rPr>
           <w:rStyle w:val="SubtleEmphasis"/>
@@ -3943,8 +3945,8 @@
         <w:t>.</w:t>
       </w:r>
     </w:p>
-    <w:bookmarkEnd w:id="27"/>
     <w:bookmarkEnd w:id="28"/>
+    <w:bookmarkEnd w:id="29"/>
     <w:p>
       <w:pPr>
         <w:pStyle w:val="StatBlock"/>
@@ -4158,12 +4160,15 @@
       <w:pPr>
         <w:pStyle w:val="SpellText"/>
       </w:pPr>
+      <w:bookmarkStart w:id="30" w:name="OLE_LINK71"/>
+      <w:bookmarkStart w:id="31" w:name="OLE_LINK72"/>
+      <w:bookmarkStart w:id="32" w:name="_GoBack"/>
       <w:r>
         <w:lastRenderedPageBreak/>
         <w:t xml:space="preserve">The subject </w:t>
       </w:r>
-      <w:bookmarkStart w:id="29" w:name="OLE_LINK59"/>
-      <w:bookmarkStart w:id="30" w:name="OLE_LINK60"/>
+      <w:bookmarkStart w:id="33" w:name="OLE_LINK59"/>
+      <w:bookmarkStart w:id="34" w:name="OLE_LINK60"/>
       <w:r>
         <w:t xml:space="preserve">is provided with modest shade. This prevents sunburn and reduces effective temperature by 10°F when sunlight is a significant source of heat. It also reduces Vision penalties for glare by </w:t>
       </w:r>
@@ -4181,8 +4186,11 @@
         <w:t xml:space="preserve">1 and provides +1 to HT rolls to resist flashes, dazzle lasers, etc. </w:t>
       </w:r>
     </w:p>
-    <w:bookmarkEnd w:id="29"/>
+    <w:bookmarkEnd w:id="33"/>
+    <w:bookmarkEnd w:id="34"/>
     <w:bookmarkEnd w:id="30"/>
+    <w:bookmarkEnd w:id="31"/>
+    <w:bookmarkEnd w:id="32"/>
     <w:p>
       <w:pPr>
         <w:pStyle w:val="SpellText"/>
@@ -4197,13 +4205,13 @@
       <w:r>
         <w:t>Affliction 1 (HT; Advantages, Immunity to Sunburn, Robust Vision, and Temperature Tolerance 1, +30%; Extended Duration, 30</w:t>
       </w:r>
-      <w:bookmarkStart w:id="31" w:name="OLE_LINK17"/>
-      <w:bookmarkStart w:id="32" w:name="OLE_LINK18"/>
+      <w:bookmarkStart w:id="35" w:name="OLE_LINK17"/>
+      <w:bookmarkStart w:id="36" w:name="OLE_LINK18"/>
       <w:r>
         <w:t>×</w:t>
       </w:r>
-      <w:bookmarkEnd w:id="31"/>
-      <w:bookmarkEnd w:id="32"/>
+      <w:bookmarkEnd w:id="35"/>
+      <w:bookmarkEnd w:id="36"/>
       <w:r>
         <w:t>, +60%; Fixed Duration, +0%; Increased 1/2D, 10</w:t>
       </w:r>
@@ -4385,13 +4393,13 @@
       <w:r>
         <w:t xml:space="preserve"> version of this spell protects only the sorcerer; </w:t>
       </w:r>
-      <w:bookmarkStart w:id="33" w:name="OLE_LINK61"/>
-      <w:bookmarkStart w:id="34" w:name="OLE_LINK62"/>
+      <w:bookmarkStart w:id="37" w:name="OLE_LINK61"/>
+      <w:bookmarkStart w:id="38" w:name="OLE_LINK62"/>
       <w:r>
         <w:t>it has an indefinite duration, which means it must be maintained</w:t>
       </w:r>
-      <w:bookmarkEnd w:id="33"/>
-      <w:bookmarkEnd w:id="34"/>
+      <w:bookmarkEnd w:id="37"/>
+      <w:bookmarkEnd w:id="38"/>
       <w:r>
         <w:t xml:space="preserve">. </w:t>
       </w:r>
@@ -4441,8 +4449,6 @@
       <w:r>
         <w:t>Total cost [3].</w:t>
       </w:r>
-      <w:bookmarkStart w:id="35" w:name="_GoBack"/>
-      <w:bookmarkEnd w:id="35"/>
     </w:p>
     <w:p>
       <w:pPr>
@@ -4466,13 +4472,13 @@
       <w:pPr>
         <w:pStyle w:val="StatBlock"/>
       </w:pPr>
-      <w:bookmarkStart w:id="36" w:name="OLE_LINK151"/>
-      <w:bookmarkStart w:id="37" w:name="OLE_LINK152"/>
+      <w:bookmarkStart w:id="39" w:name="OLE_LINK151"/>
+      <w:bookmarkStart w:id="40" w:name="OLE_LINK152"/>
       <w:r>
         <w:t xml:space="preserve">Rune/Effect: </w:t>
       </w:r>
-      <w:bookmarkStart w:id="38" w:name="OLE_LINK149"/>
-      <w:bookmarkStart w:id="39" w:name="OLE_LINK150"/>
+      <w:bookmarkStart w:id="41" w:name="OLE_LINK149"/>
+      <w:bookmarkStart w:id="42" w:name="OLE_LINK150"/>
       <w:proofErr w:type="spellStart"/>
       <w:r>
         <w:t>Sól</w:t>
@@ -4481,8 +4487,8 @@
       <w:r>
         <w:t xml:space="preserve">/Light [3] </w:t>
       </w:r>
-      <w:bookmarkEnd w:id="38"/>
-      <w:bookmarkEnd w:id="39"/>
+      <w:bookmarkEnd w:id="41"/>
+      <w:bookmarkEnd w:id="42"/>
       <w:r>
         <w:t xml:space="preserve">+ </w:t>
       </w:r>
@@ -4493,8 +4499,8 @@
         <w:t>.</w:t>
       </w:r>
     </w:p>
-    <w:bookmarkEnd w:id="36"/>
-    <w:bookmarkEnd w:id="37"/>
+    <w:bookmarkEnd w:id="39"/>
+    <w:bookmarkEnd w:id="40"/>
     <w:p>
       <w:pPr>
         <w:pStyle w:val="StatBlock"/>
@@ -4658,8 +4664,8 @@
       <w:r>
         <w:t xml:space="preserve"> (</w:t>
       </w:r>
-      <w:bookmarkStart w:id="40" w:name="OLE_LINK81"/>
-      <w:bookmarkStart w:id="41" w:name="OLE_LINK82"/>
+      <w:bookmarkStart w:id="43" w:name="OLE_LINK81"/>
+      <w:bookmarkStart w:id="44" w:name="OLE_LINK82"/>
       <w:proofErr w:type="spellStart"/>
       <w:r>
         <w:t>Blockable</w:t>
@@ -4668,8 +4674,8 @@
       <w:r>
         <w:t xml:space="preserve">, −5%; </w:t>
       </w:r>
-      <w:bookmarkEnd w:id="40"/>
-      <w:bookmarkEnd w:id="41"/>
+      <w:bookmarkEnd w:id="43"/>
+      <w:bookmarkEnd w:id="44"/>
       <w:r>
         <w:t xml:space="preserve">Nuisance Effect, Reflective, </w:t>
       </w:r>

</xml_diff>